<commit_message>
updating post testing checklist - Update FM
</commit_message>
<xml_diff>
--- a/Docs & Info for Running/POST TESTING CHECKLIST.docx
+++ b/Docs & Info for Running/POST TESTING CHECKLIST.docx
@@ -200,7 +200,25 @@
           <w:sz w:val="28"/>
           <w:szCs w:val="28"/>
         </w:rPr>
-        <w:t xml:space="preserve">‘Subject Data’ folder in the </w:t>
+        <w:t>‘</w:t>
+      </w:r>
+      <w:r>
+        <w:rPr>
+          <w:rFonts w:ascii="Times New Roman" w:hAnsi="Times New Roman" w:cs="Times New Roman"/>
+          <w:color w:val="000000"/>
+          <w:sz w:val="28"/>
+          <w:szCs w:val="28"/>
+        </w:rPr>
+        <w:t xml:space="preserve">Participant </w:t>
+      </w:r>
+      <w:r>
+        <w:rPr>
+          <w:rFonts w:ascii="Times New Roman" w:hAnsi="Times New Roman" w:cs="Times New Roman"/>
+          <w:color w:val="000000"/>
+          <w:sz w:val="28"/>
+          <w:szCs w:val="28"/>
+        </w:rPr>
+        <w:t xml:space="preserve">Data’ folder in the </w:t>
       </w:r>
       <w:proofErr w:type="spellStart"/>
       <w:r>
@@ -380,8 +398,797 @@
         <w:tab/>
         <w:t>want a &gt;10gig file.</w:t>
       </w:r>
+    </w:p>
+    <w:p>
+      <w:pPr>
+        <w:ind w:firstLine="720"/>
+        <w:rPr>
+          <w:rFonts w:ascii="Times New Roman" w:hAnsi="Times New Roman" w:cs="Times New Roman"/>
+          <w:color w:val="000000"/>
+          <w:sz w:val="28"/>
+          <w:szCs w:val="28"/>
+        </w:rPr>
+      </w:pPr>
+      <w:r>
+        <w:rPr>
+          <w:rFonts w:ascii="Menlo Regular" w:eastAsia="ＭＳ ゴシック" w:hAnsi="Menlo Regular" w:cs="Menlo Regular"/>
+          <w:color w:val="000000"/>
+          <w:sz w:val="28"/>
+          <w:szCs w:val="28"/>
+        </w:rPr>
+        <w:t>☐</w:t>
+      </w:r>
+      <w:r>
+        <w:rPr>
+          <w:rFonts w:ascii="Times New Roman" w:hAnsi="Times New Roman" w:cs="Times New Roman"/>
+          <w:color w:val="000000"/>
+          <w:sz w:val="28"/>
+          <w:szCs w:val="28"/>
+        </w:rPr>
+        <w:t>Name it correctly! (MannerPath_mmddyy</w:t>
+      </w:r>
+      <w:r>
+        <w:rPr>
+          <w:rFonts w:ascii="Times New Roman" w:hAnsi="Times New Roman" w:cs="Times New Roman"/>
+          <w:color w:val="000000"/>
+          <w:sz w:val="28"/>
+          <w:szCs w:val="28"/>
+        </w:rPr>
+        <w:t>.mpg</w:t>
+      </w:r>
+      <w:r>
+        <w:rPr>
+          <w:rFonts w:ascii="Times New Roman" w:hAnsi="Times New Roman" w:cs="Times New Roman"/>
+          <w:color w:val="000000"/>
+          <w:sz w:val="28"/>
+          <w:szCs w:val="28"/>
+        </w:rPr>
+        <w:t xml:space="preserve"> with _1, _2 if there are multiple)</w:t>
+      </w:r>
+    </w:p>
+    <w:p>
+      <w:pPr>
+        <w:ind w:firstLine="720"/>
+        <w:rPr>
+          <w:rFonts w:ascii="Times New Roman" w:hAnsi="Times New Roman" w:cs="Times New Roman"/>
+          <w:color w:val="000000"/>
+          <w:sz w:val="28"/>
+          <w:szCs w:val="28"/>
+        </w:rPr>
+      </w:pPr>
+      <w:r>
+        <w:rPr>
+          <w:rFonts w:ascii="Menlo Regular" w:eastAsia="ＭＳ ゴシック" w:hAnsi="Menlo Regular" w:cs="Menlo Regular"/>
+          <w:color w:val="000000"/>
+          <w:sz w:val="28"/>
+          <w:szCs w:val="28"/>
+        </w:rPr>
+        <w:t>☐</w:t>
+      </w:r>
+      <w:r>
+        <w:rPr>
+          <w:rFonts w:ascii="Times New Roman" w:hAnsi="Times New Roman" w:cs="Times New Roman"/>
+          <w:color w:val="000000"/>
+          <w:sz w:val="28"/>
+          <w:szCs w:val="28"/>
+        </w:rPr>
+        <w:t>Put it on the server!!!</w:t>
+      </w:r>
+      <w:r>
+        <w:rPr>
+          <w:rFonts w:ascii="Times New Roman" w:hAnsi="Times New Roman" w:cs="Times New Roman"/>
+          <w:color w:val="000000"/>
+          <w:sz w:val="28"/>
+          <w:szCs w:val="28"/>
+        </w:rPr>
+        <w:br/>
+      </w:r>
+      <w:r>
+        <w:rPr>
+          <w:rFonts w:ascii="Times New Roman" w:hAnsi="Times New Roman" w:cs="Times New Roman"/>
+          <w:color w:val="000000"/>
+          <w:sz w:val="28"/>
+          <w:szCs w:val="28"/>
+        </w:rPr>
+        <w:tab/>
+      </w:r>
+      <w:r>
+        <w:rPr>
+          <w:rFonts w:ascii="Times New Roman" w:hAnsi="Times New Roman" w:cs="Times New Roman"/>
+          <w:color w:val="000000"/>
+          <w:sz w:val="28"/>
+          <w:szCs w:val="28"/>
+        </w:rPr>
+        <w:tab/>
+      </w:r>
+      <w:r>
+        <w:rPr>
+          <w:rFonts w:ascii="Times New Roman" w:hAnsi="Times New Roman" w:cs="Times New Roman"/>
+          <w:i/>
+          <w:color w:val="000000"/>
+          <w:sz w:val="28"/>
+          <w:szCs w:val="28"/>
+        </w:rPr>
+        <w:t xml:space="preserve">There is a shortcut to the </w:t>
+      </w:r>
+      <w:proofErr w:type="spellStart"/>
+      <w:r>
+        <w:rPr>
+          <w:rFonts w:ascii="Times New Roman" w:hAnsi="Times New Roman" w:cs="Times New Roman"/>
+          <w:i/>
+          <w:color w:val="000000"/>
+          <w:sz w:val="28"/>
+          <w:szCs w:val="28"/>
+        </w:rPr>
+        <w:t>Snedeker</w:t>
+      </w:r>
+      <w:proofErr w:type="spellEnd"/>
+      <w:r>
+        <w:rPr>
+          <w:rFonts w:ascii="Times New Roman" w:hAnsi="Times New Roman" w:cs="Times New Roman"/>
+          <w:i/>
+          <w:color w:val="000000"/>
+          <w:sz w:val="28"/>
+          <w:szCs w:val="28"/>
+        </w:rPr>
+        <w:t xml:space="preserve"> lab files map on the desktop of the same pc.</w:t>
+      </w:r>
+    </w:p>
+    <w:p>
+      <w:pPr>
+        <w:ind w:left="720" w:firstLine="720"/>
+        <w:rPr>
+          <w:rFonts w:ascii="Times New Roman" w:hAnsi="Times New Roman" w:cs="Times New Roman"/>
+          <w:color w:val="000000"/>
+          <w:sz w:val="28"/>
+          <w:szCs w:val="28"/>
+        </w:rPr>
+      </w:pPr>
+      <w:r>
+        <w:rPr>
+          <w:rFonts w:ascii="Times New Roman" w:hAnsi="Times New Roman" w:cs="Times New Roman"/>
+          <w:color w:val="000000"/>
+          <w:sz w:val="28"/>
+          <w:szCs w:val="28"/>
+        </w:rPr>
+        <w:t>(</w:t>
+      </w:r>
+      <w:r>
+        <w:rPr>
+          <w:rFonts w:ascii="Times New Roman" w:hAnsi="Times New Roman" w:cs="Times New Roman"/>
+          <w:i/>
+          <w:color w:val="000000"/>
+          <w:sz w:val="28"/>
+          <w:szCs w:val="28"/>
+        </w:rPr>
+        <w:t>Snedeker lab files/</w:t>
+      </w:r>
+      <w:proofErr w:type="spellStart"/>
+      <w:r>
+        <w:rPr>
+          <w:rFonts w:ascii="Times New Roman" w:hAnsi="Times New Roman" w:cs="Times New Roman"/>
+          <w:i/>
+          <w:color w:val="000000"/>
+          <w:sz w:val="28"/>
+          <w:szCs w:val="28"/>
+        </w:rPr>
+        <w:t>Melissa_</w:t>
+      </w:r>
+      <w:r>
+        <w:rPr>
+          <w:rFonts w:ascii="Times New Roman" w:hAnsi="Times New Roman" w:cs="Times New Roman"/>
+          <w:i/>
+          <w:color w:val="000000"/>
+          <w:sz w:val="28"/>
+          <w:szCs w:val="28"/>
+        </w:rPr>
+        <w:t>Kline</w:t>
+      </w:r>
+      <w:proofErr w:type="spellEnd"/>
+      <w:r>
+        <w:rPr>
+          <w:rFonts w:ascii="Times New Roman" w:hAnsi="Times New Roman" w:cs="Times New Roman"/>
+          <w:i/>
+          <w:color w:val="000000"/>
+          <w:sz w:val="28"/>
+          <w:szCs w:val="28"/>
+        </w:rPr>
+        <w:t>/Exp</w:t>
+      </w:r>
+      <w:r>
+        <w:rPr>
+          <w:rFonts w:ascii="Times New Roman" w:hAnsi="Times New Roman" w:cs="Times New Roman"/>
+          <w:i/>
+          <w:color w:val="000000"/>
+          <w:sz w:val="28"/>
+          <w:szCs w:val="28"/>
+        </w:rPr>
+        <w:t>eriment Video/</w:t>
+      </w:r>
+      <w:proofErr w:type="spellStart"/>
+      <w:r>
+        <w:rPr>
+          <w:rFonts w:ascii="Times New Roman" w:hAnsi="Times New Roman" w:cs="Times New Roman"/>
+          <w:i/>
+          <w:color w:val="000000"/>
+          <w:sz w:val="28"/>
+          <w:szCs w:val="28"/>
+        </w:rPr>
+        <w:t>MannerPathPriming</w:t>
+      </w:r>
+      <w:proofErr w:type="spellEnd"/>
+      <w:r>
+        <w:rPr>
+          <w:rFonts w:ascii="Times New Roman" w:hAnsi="Times New Roman" w:cs="Times New Roman"/>
+          <w:color w:val="000000"/>
+          <w:sz w:val="28"/>
+          <w:szCs w:val="28"/>
+        </w:rPr>
+        <w:t>)</w:t>
+      </w:r>
+    </w:p>
+    <w:p>
+      <w:pPr>
+        <w:rPr>
+          <w:rFonts w:ascii="Times New Roman" w:hAnsi="Times New Roman" w:cs="Times New Roman"/>
+          <w:color w:val="000000"/>
+          <w:sz w:val="28"/>
+          <w:szCs w:val="28"/>
+        </w:rPr>
+      </w:pPr>
+    </w:p>
+    <w:p>
+      <w:pPr>
+        <w:rPr>
+          <w:rFonts w:ascii="Times New Roman" w:hAnsi="Times New Roman" w:cs="Times New Roman"/>
+          <w:b/>
+          <w:sz w:val="28"/>
+          <w:szCs w:val="28"/>
+        </w:rPr>
+      </w:pPr>
+      <w:r>
+        <w:rPr>
+          <w:rFonts w:ascii="Menlo Regular" w:eastAsia="ＭＳ ゴシック" w:hAnsi="Menlo Regular" w:cs="Menlo Regular"/>
+          <w:b/>
+          <w:color w:val="000000"/>
+          <w:sz w:val="28"/>
+          <w:szCs w:val="28"/>
+        </w:rPr>
+        <w:t xml:space="preserve">☐ </w:t>
+      </w:r>
+      <w:r>
+        <w:rPr>
+          <w:rFonts w:ascii="Times New Roman" w:hAnsi="Times New Roman" w:cs="Times New Roman"/>
+          <w:b/>
+          <w:sz w:val="28"/>
+          <w:szCs w:val="28"/>
+        </w:rPr>
+        <w:t>Consent Form</w:t>
+      </w:r>
+    </w:p>
+    <w:p>
+      <w:pPr>
+        <w:ind w:firstLine="720"/>
+        <w:rPr>
+          <w:rFonts w:ascii="Times New Roman" w:hAnsi="Times New Roman" w:cs="Times New Roman"/>
+          <w:color w:val="000000"/>
+          <w:sz w:val="28"/>
+          <w:szCs w:val="28"/>
+        </w:rPr>
+      </w:pPr>
+      <w:r>
+        <w:rPr>
+          <w:rFonts w:ascii="Menlo Regular" w:eastAsia="ＭＳ ゴシック" w:hAnsi="Menlo Regular" w:cs="Menlo Regular"/>
+          <w:color w:val="000000"/>
+          <w:sz w:val="28"/>
+          <w:szCs w:val="28"/>
+        </w:rPr>
+        <w:t>☐</w:t>
+      </w:r>
+      <w:r>
+        <w:rPr>
+          <w:rFonts w:ascii="Times New Roman" w:hAnsi="Times New Roman" w:cs="Times New Roman"/>
+          <w:color w:val="000000"/>
+          <w:sz w:val="28"/>
+          <w:szCs w:val="28"/>
+        </w:rPr>
+        <w:t>Sign it!!!</w:t>
+      </w:r>
+    </w:p>
+    <w:p>
+      <w:pPr>
+        <w:ind w:firstLine="720"/>
+        <w:rPr>
+          <w:rFonts w:ascii="Times New Roman" w:hAnsi="Times New Roman" w:cs="Times New Roman"/>
+          <w:color w:val="000000"/>
+          <w:sz w:val="28"/>
+          <w:szCs w:val="28"/>
+        </w:rPr>
+      </w:pPr>
+      <w:r>
+        <w:rPr>
+          <w:rFonts w:ascii="Menlo Regular" w:eastAsia="ＭＳ ゴシック" w:hAnsi="Menlo Regular" w:cs="Menlo Regular"/>
+          <w:color w:val="000000"/>
+          <w:sz w:val="28"/>
+          <w:szCs w:val="28"/>
+        </w:rPr>
+        <w:t>☐</w:t>
+      </w:r>
+      <w:r>
+        <w:rPr>
+          <w:rFonts w:ascii="Times New Roman" w:hAnsi="Times New Roman" w:cs="Times New Roman"/>
+          <w:color w:val="000000"/>
+          <w:sz w:val="28"/>
+          <w:szCs w:val="28"/>
+        </w:rPr>
+        <w:t xml:space="preserve">Put it in the </w:t>
+      </w:r>
+      <w:r>
+        <w:rPr>
+          <w:rFonts w:ascii="Times New Roman" w:hAnsi="Times New Roman" w:cs="Times New Roman"/>
+          <w:color w:val="000000"/>
+          <w:sz w:val="28"/>
+          <w:szCs w:val="28"/>
+        </w:rPr>
+        <w:t xml:space="preserve">coding room shelf </w:t>
+      </w:r>
+      <w:r>
+        <w:rPr>
+          <w:rFonts w:ascii="Times New Roman" w:hAnsi="Times New Roman" w:cs="Times New Roman"/>
+          <w:color w:val="000000"/>
+          <w:sz w:val="28"/>
+          <w:szCs w:val="28"/>
+        </w:rPr>
+        <w:t xml:space="preserve">rack </w:t>
+      </w:r>
+      <w:r>
+        <w:rPr>
+          <w:rFonts w:ascii="Times New Roman" w:hAnsi="Times New Roman" w:cs="Times New Roman"/>
+          <w:color w:val="000000"/>
+          <w:sz w:val="28"/>
+          <w:szCs w:val="28"/>
+        </w:rPr>
+        <w:t>in WJH (</w:t>
+      </w:r>
+      <w:r>
+        <w:rPr>
+          <w:rFonts w:ascii="Times New Roman" w:hAnsi="Times New Roman" w:cs="Times New Roman"/>
+          <w:i/>
+          <w:color w:val="000000"/>
+          <w:sz w:val="28"/>
+          <w:szCs w:val="28"/>
+        </w:rPr>
+        <w:t>yes even if you tested in Shannon</w:t>
+      </w:r>
+      <w:r>
+        <w:rPr>
+          <w:rFonts w:ascii="Times New Roman" w:hAnsi="Times New Roman" w:cs="Times New Roman"/>
+          <w:color w:val="000000"/>
+          <w:sz w:val="28"/>
+          <w:szCs w:val="28"/>
+        </w:rPr>
+        <w:t>)</w:t>
+      </w:r>
+    </w:p>
+    <w:p>
+      <w:pPr>
+        <w:ind w:left="720"/>
+        <w:rPr>
+          <w:rFonts w:ascii="Times New Roman" w:hAnsi="Times New Roman" w:cs="Times New Roman"/>
+          <w:color w:val="000000"/>
+          <w:sz w:val="28"/>
+          <w:szCs w:val="28"/>
+        </w:rPr>
+      </w:pPr>
+      <w:proofErr w:type="gramStart"/>
+      <w:r>
+        <w:rPr>
+          <w:rFonts w:ascii="Menlo Regular" w:eastAsia="ＭＳ ゴシック" w:hAnsi="Menlo Regular" w:cs="Menlo Regular"/>
+          <w:color w:val="000000"/>
+          <w:sz w:val="28"/>
+          <w:szCs w:val="28"/>
+        </w:rPr>
+        <w:t>☐</w:t>
+      </w:r>
+      <w:r>
+        <w:rPr>
+          <w:rFonts w:ascii="Times New Roman" w:hAnsi="Times New Roman" w:cs="Times New Roman"/>
+          <w:color w:val="000000"/>
+          <w:sz w:val="28"/>
+          <w:szCs w:val="28"/>
+        </w:rPr>
+        <w:t xml:space="preserve">Check that there are more </w:t>
+      </w:r>
+      <w:proofErr w:type="spellStart"/>
+      <w:r>
+        <w:rPr>
+          <w:rFonts w:ascii="Times New Roman" w:hAnsi="Times New Roman" w:cs="Times New Roman"/>
+          <w:color w:val="000000"/>
+          <w:sz w:val="28"/>
+          <w:szCs w:val="28"/>
+        </w:rPr>
+        <w:t>paperclipped</w:t>
+      </w:r>
+      <w:proofErr w:type="spellEnd"/>
+      <w:r>
+        <w:rPr>
+          <w:rFonts w:ascii="Times New Roman" w:hAnsi="Times New Roman" w:cs="Times New Roman"/>
+          <w:color w:val="000000"/>
+          <w:sz w:val="28"/>
+          <w:szCs w:val="28"/>
+        </w:rPr>
+        <w:t>, blank consent packets in the folder.</w:t>
+      </w:r>
+      <w:proofErr w:type="gramEnd"/>
+      <w:r>
+        <w:rPr>
+          <w:rFonts w:ascii="Times New Roman" w:hAnsi="Times New Roman" w:cs="Times New Roman"/>
+          <w:color w:val="000000"/>
+          <w:sz w:val="28"/>
+          <w:szCs w:val="28"/>
+        </w:rPr>
+        <w:t xml:space="preserve"> </w:t>
+      </w:r>
+      <w:r>
+        <w:rPr>
+          <w:rFonts w:ascii="Times New Roman" w:hAnsi="Times New Roman" w:cs="Times New Roman"/>
+          <w:color w:val="000000"/>
+          <w:sz w:val="28"/>
+          <w:szCs w:val="28"/>
+        </w:rPr>
+        <w:t>(</w:t>
+      </w:r>
+      <w:r>
+        <w:rPr>
+          <w:rFonts w:ascii="Times New Roman" w:hAnsi="Times New Roman" w:cs="Times New Roman"/>
+          <w:color w:val="000000"/>
+          <w:sz w:val="28"/>
+          <w:szCs w:val="28"/>
+        </w:rPr>
+        <w:t xml:space="preserve">Hot tip, you can reuse </w:t>
+      </w:r>
+      <w:r>
+        <w:rPr>
+          <w:rFonts w:ascii="Times New Roman" w:hAnsi="Times New Roman" w:cs="Times New Roman"/>
+          <w:color w:val="000000"/>
+          <w:sz w:val="28"/>
+          <w:szCs w:val="28"/>
+        </w:rPr>
+        <w:t>any extra sheets from previous forms</w:t>
+      </w:r>
+      <w:r>
+        <w:rPr>
+          <w:rFonts w:ascii="Times New Roman" w:hAnsi="Times New Roman" w:cs="Times New Roman"/>
+          <w:color w:val="000000"/>
+          <w:sz w:val="28"/>
+          <w:szCs w:val="28"/>
+        </w:rPr>
+        <w:t>!</w:t>
+      </w:r>
+      <w:r>
+        <w:rPr>
+          <w:rFonts w:ascii="Times New Roman" w:hAnsi="Times New Roman" w:cs="Times New Roman"/>
+          <w:color w:val="000000"/>
+          <w:sz w:val="28"/>
+          <w:szCs w:val="28"/>
+        </w:rPr>
+        <w:t>)</w:t>
+      </w:r>
+    </w:p>
+    <w:p>
+      <w:pPr>
+        <w:rPr>
+          <w:rFonts w:ascii="Times New Roman" w:hAnsi="Times New Roman" w:cs="Times New Roman"/>
+          <w:sz w:val="28"/>
+          <w:szCs w:val="28"/>
+        </w:rPr>
+      </w:pPr>
+    </w:p>
+    <w:p>
+      <w:pPr>
+        <w:rPr>
+          <w:rFonts w:ascii="Times New Roman" w:hAnsi="Times New Roman" w:cs="Times New Roman"/>
+          <w:b/>
+          <w:sz w:val="28"/>
+          <w:szCs w:val="28"/>
+        </w:rPr>
+      </w:pPr>
+      <w:r>
+        <w:rPr>
+          <w:rFonts w:ascii="Menlo Regular" w:eastAsia="ＭＳ ゴシック" w:hAnsi="Menlo Regular" w:cs="Menlo Regular"/>
+          <w:b/>
+          <w:color w:val="000000"/>
+          <w:sz w:val="28"/>
+          <w:szCs w:val="28"/>
+        </w:rPr>
+        <w:t xml:space="preserve">☐ </w:t>
+      </w:r>
+      <w:r>
+        <w:rPr>
+          <w:rFonts w:ascii="Times New Roman" w:hAnsi="Times New Roman" w:cs="Times New Roman"/>
+          <w:b/>
+          <w:sz w:val="28"/>
+          <w:szCs w:val="28"/>
+        </w:rPr>
+        <w:t>Data Sheets</w:t>
+      </w:r>
+    </w:p>
+    <w:p>
+      <w:pPr>
+        <w:ind w:firstLine="720"/>
+        <w:rPr>
+          <w:rFonts w:ascii="Times New Roman" w:hAnsi="Times New Roman" w:cs="Times New Roman"/>
+          <w:color w:val="000000"/>
+          <w:sz w:val="28"/>
+          <w:szCs w:val="28"/>
+        </w:rPr>
+      </w:pPr>
+      <w:r>
+        <w:rPr>
+          <w:rFonts w:ascii="Menlo Regular" w:eastAsia="ＭＳ ゴシック" w:hAnsi="Menlo Regular" w:cs="Menlo Regular"/>
+          <w:color w:val="000000"/>
+          <w:sz w:val="28"/>
+          <w:szCs w:val="28"/>
+        </w:rPr>
+        <w:t>☐</w:t>
+      </w:r>
+      <w:r>
+        <w:rPr>
+          <w:rFonts w:ascii="Times New Roman" w:hAnsi="Times New Roman" w:cs="Times New Roman"/>
+          <w:color w:val="000000"/>
+          <w:sz w:val="28"/>
+          <w:szCs w:val="28"/>
+        </w:rPr>
+        <w:t xml:space="preserve">Fill out all info in MannerPath_Data.xlsx </w:t>
+      </w:r>
+    </w:p>
+    <w:p>
+      <w:pPr>
+        <w:ind w:firstLine="720"/>
+        <w:rPr>
+          <w:rFonts w:ascii="Times New Roman" w:hAnsi="Times New Roman" w:cs="Times New Roman"/>
+          <w:color w:val="000000"/>
+          <w:sz w:val="28"/>
+          <w:szCs w:val="28"/>
+        </w:rPr>
+      </w:pPr>
+      <w:r>
+        <w:rPr>
+          <w:rFonts w:ascii="Menlo Regular" w:eastAsia="ＭＳ ゴシック" w:hAnsi="Menlo Regular" w:cs="Menlo Regular"/>
+          <w:color w:val="000000"/>
+          <w:sz w:val="28"/>
+          <w:szCs w:val="28"/>
+        </w:rPr>
+        <w:t>☐</w:t>
+      </w:r>
+      <w:r>
+        <w:rPr>
+          <w:rFonts w:ascii="Times New Roman" w:hAnsi="Times New Roman" w:cs="Times New Roman"/>
+          <w:color w:val="000000"/>
+          <w:sz w:val="28"/>
+          <w:szCs w:val="28"/>
+        </w:rPr>
+        <w:t xml:space="preserve">Calculate age in days old and </w:t>
+      </w:r>
+      <w:proofErr w:type="spellStart"/>
+      <w:r>
+        <w:rPr>
+          <w:rFonts w:ascii="Times New Roman" w:hAnsi="Times New Roman" w:cs="Times New Roman"/>
+          <w:color w:val="000000"/>
+          <w:sz w:val="28"/>
+          <w:szCs w:val="28"/>
+        </w:rPr>
+        <w:t>years</w:t>
+      </w:r>
+      <w:proofErr w:type="gramStart"/>
+      <w:r>
+        <w:rPr>
+          <w:rFonts w:ascii="Times New Roman" w:hAnsi="Times New Roman" w:cs="Times New Roman"/>
+          <w:color w:val="000000"/>
+          <w:sz w:val="28"/>
+          <w:szCs w:val="28"/>
+        </w:rPr>
+        <w:t>;months</w:t>
+      </w:r>
+      <w:proofErr w:type="spellEnd"/>
+      <w:proofErr w:type="gramEnd"/>
+      <w:r>
+        <w:rPr>
+          <w:rFonts w:ascii="Times New Roman" w:hAnsi="Times New Roman" w:cs="Times New Roman"/>
+          <w:color w:val="000000"/>
+          <w:sz w:val="28"/>
+          <w:szCs w:val="28"/>
+        </w:rPr>
+        <w:t xml:space="preserve"> </w:t>
+      </w:r>
+    </w:p>
+    <w:p>
+      <w:pPr>
+        <w:ind w:left="720" w:firstLine="720"/>
+        <w:rPr>
+          <w:rFonts w:ascii="Times New Roman" w:hAnsi="Times New Roman" w:cs="Times New Roman"/>
+          <w:i/>
+          <w:color w:val="000000"/>
+          <w:sz w:val="28"/>
+          <w:szCs w:val="28"/>
+        </w:rPr>
+      </w:pPr>
+      <w:r>
+        <w:rPr>
+          <w:rFonts w:ascii="Times New Roman" w:hAnsi="Times New Roman" w:cs="Times New Roman"/>
+          <w:i/>
+          <w:color w:val="000000"/>
+          <w:sz w:val="28"/>
+          <w:szCs w:val="28"/>
+        </w:rPr>
+        <w:t>(http://www.calculator.net/age-calculator.html)</w:t>
+      </w:r>
+    </w:p>
+    <w:p>
+      <w:pPr>
+        <w:ind w:firstLine="720"/>
+        <w:rPr>
+          <w:rFonts w:ascii="Times New Roman" w:hAnsi="Times New Roman" w:cs="Times New Roman"/>
+          <w:color w:val="000000"/>
+          <w:sz w:val="28"/>
+          <w:szCs w:val="28"/>
+        </w:rPr>
+      </w:pPr>
+      <w:r>
+        <w:rPr>
+          <w:rFonts w:ascii="Menlo Regular" w:eastAsia="ＭＳ ゴシック" w:hAnsi="Menlo Regular" w:cs="Menlo Regular"/>
+          <w:color w:val="000000"/>
+          <w:sz w:val="28"/>
+          <w:szCs w:val="28"/>
+        </w:rPr>
+        <w:t>☐</w:t>
+      </w:r>
+      <w:r>
+        <w:rPr>
+          <w:rFonts w:ascii="Times New Roman" w:hAnsi="Times New Roman" w:cs="Times New Roman"/>
+          <w:color w:val="000000"/>
+          <w:sz w:val="28"/>
+          <w:szCs w:val="28"/>
+        </w:rPr>
+        <w:t>Fill out all info in Mann</w:t>
+      </w:r>
+      <w:r>
+        <w:rPr>
+          <w:rFonts w:ascii="Times New Roman" w:hAnsi="Times New Roman" w:cs="Times New Roman"/>
+          <w:color w:val="000000"/>
+          <w:sz w:val="28"/>
+          <w:szCs w:val="28"/>
+        </w:rPr>
+        <w:t>erPath_Data.csv</w:t>
+      </w:r>
+      <w:r>
+        <w:rPr>
+          <w:rFonts w:ascii="Times New Roman" w:hAnsi="Times New Roman" w:cs="Times New Roman"/>
+          <w:color w:val="000000"/>
+          <w:sz w:val="28"/>
+          <w:szCs w:val="28"/>
+        </w:rPr>
+        <w:t xml:space="preserve"> </w:t>
+      </w:r>
+    </w:p>
+    <w:p>
+      <w:pPr>
+        <w:ind w:firstLine="720"/>
+        <w:rPr>
+          <w:rFonts w:ascii="Times New Roman" w:hAnsi="Times New Roman" w:cs="Times New Roman"/>
+          <w:color w:val="000000"/>
+          <w:sz w:val="28"/>
+          <w:szCs w:val="28"/>
+        </w:rPr>
+      </w:pPr>
+      <w:r>
+        <w:rPr>
+          <w:rFonts w:ascii="Menlo Regular" w:eastAsia="ＭＳ ゴシック" w:hAnsi="Menlo Regular" w:cs="Menlo Regular"/>
+          <w:color w:val="000000"/>
+          <w:sz w:val="28"/>
+          <w:szCs w:val="28"/>
+        </w:rPr>
+        <w:t>☐</w:t>
+      </w:r>
+      <w:r>
+        <w:rPr>
+          <w:rFonts w:ascii="Times New Roman" w:hAnsi="Times New Roman" w:cs="Times New Roman"/>
+          <w:color w:val="000000"/>
+          <w:sz w:val="28"/>
+          <w:szCs w:val="28"/>
+        </w:rPr>
+        <w:t>In the Notes column, w</w:t>
+      </w:r>
+      <w:r>
+        <w:rPr>
+          <w:rFonts w:ascii="Times New Roman" w:hAnsi="Times New Roman" w:cs="Times New Roman"/>
+          <w:color w:val="000000"/>
+          <w:sz w:val="28"/>
+          <w:szCs w:val="28"/>
+        </w:rPr>
+        <w:t xml:space="preserve">rite down </w:t>
+      </w:r>
+      <w:r>
+        <w:rPr>
+          <w:rFonts w:ascii="Times New Roman" w:hAnsi="Times New Roman" w:cs="Times New Roman"/>
+          <w:i/>
+          <w:color w:val="000000"/>
+          <w:sz w:val="28"/>
+          <w:szCs w:val="28"/>
+        </w:rPr>
+        <w:t xml:space="preserve">anything </w:t>
+      </w:r>
+      <w:r>
+        <w:rPr>
+          <w:rFonts w:ascii="Times New Roman" w:hAnsi="Times New Roman" w:cs="Times New Roman"/>
+          <w:color w:val="000000"/>
+          <w:sz w:val="28"/>
+          <w:szCs w:val="28"/>
+        </w:rPr>
+        <w:t xml:space="preserve">we might need to know </w:t>
+      </w:r>
+      <w:r>
+        <w:rPr>
+          <w:rFonts w:ascii="Times New Roman" w:hAnsi="Times New Roman" w:cs="Times New Roman"/>
+          <w:color w:val="000000"/>
+          <w:sz w:val="28"/>
+          <w:szCs w:val="28"/>
+        </w:rPr>
+        <w:t>later!!!</w:t>
+      </w:r>
+    </w:p>
+    <w:p>
+      <w:pPr>
+        <w:ind w:firstLine="720"/>
+        <w:rPr>
+          <w:rFonts w:ascii="Times New Roman" w:hAnsi="Times New Roman" w:cs="Times New Roman"/>
+          <w:color w:val="000000"/>
+          <w:sz w:val="28"/>
+          <w:szCs w:val="28"/>
+        </w:rPr>
+      </w:pPr>
+    </w:p>
+    <w:p>
+      <w:pPr>
+        <w:rPr>
+          <w:rFonts w:ascii="Times New Roman" w:hAnsi="Times New Roman" w:cs="Times New Roman"/>
+          <w:b/>
+          <w:sz w:val="28"/>
+          <w:szCs w:val="28"/>
+        </w:rPr>
+      </w:pPr>
+      <w:r>
+        <w:rPr>
+          <w:rFonts w:ascii="Menlo Regular" w:eastAsia="ＭＳ ゴシック" w:hAnsi="Menlo Regular" w:cs="Menlo Regular"/>
+          <w:b/>
+          <w:color w:val="000000"/>
+          <w:sz w:val="28"/>
+          <w:szCs w:val="28"/>
+        </w:rPr>
+        <w:t xml:space="preserve">☐ </w:t>
+      </w:r>
+      <w:r>
+        <w:rPr>
+          <w:rFonts w:ascii="Times New Roman" w:hAnsi="Times New Roman" w:cs="Times New Roman"/>
+          <w:b/>
+          <w:sz w:val="28"/>
+          <w:szCs w:val="28"/>
+        </w:rPr>
+        <w:t xml:space="preserve">Update </w:t>
+      </w:r>
+      <w:proofErr w:type="spellStart"/>
+      <w:r>
+        <w:rPr>
+          <w:rFonts w:ascii="Times New Roman" w:hAnsi="Times New Roman" w:cs="Times New Roman"/>
+          <w:b/>
+          <w:sz w:val="28"/>
+          <w:szCs w:val="28"/>
+        </w:rPr>
+        <w:t>Filemaker</w:t>
+      </w:r>
       <w:bookmarkStart w:id="0" w:name="_GoBack"/>
       <w:bookmarkEnd w:id="0"/>
+      <w:proofErr w:type="spellEnd"/>
     </w:p>
     <w:p>
       <w:pPr>
@@ -393,6 +1200,7 @@
           <w:szCs w:val="28"/>
         </w:rPr>
       </w:pPr>
+      <w:proofErr w:type="gramStart"/>
       <w:r>
         <w:rPr>
           <w:rFonts w:ascii="Menlo Regular" w:eastAsia="ＭＳ ゴシック" w:hAnsi="Menlo Regular" w:cs="Menlo Regular"/>
@@ -409,26 +1217,28 @@
           <w:sz w:val="28"/>
           <w:szCs w:val="28"/>
         </w:rPr>
-        <w:t>Name it correctly! (MannerPath_mmddyy</w:t>
-      </w:r>
-      <w:r>
-        <w:rPr>
-          <w:rFonts w:ascii="Times New Roman" w:hAnsi="Times New Roman" w:cs="Times New Roman"/>
-          <w:color w:val="000000"/>
-          <w:sz w:val="28"/>
-          <w:szCs w:val="28"/>
-        </w:rPr>
-        <w:t>.mpg</w:t>
-      </w:r>
-      <w:r>
-        <w:rPr>
-          <w:rFonts w:ascii="Times New Roman" w:hAnsi="Times New Roman" w:cs="Times New Roman"/>
-          <w:color w:val="000000"/>
-          <w:sz w:val="28"/>
-          <w:szCs w:val="28"/>
-        </w:rPr>
-        <w:t xml:space="preserve"> with _1, _2 if there are multiple)</w:t>
-      </w:r>
+        <w:t></w:t>
+      </w:r>
+      <w:r>
+        <w:rPr>
+          <w:rFonts w:ascii="Times New Roman" w:hAnsi="Times New Roman" w:cs="Times New Roman"/>
+          <w:color w:val="000000"/>
+          <w:sz w:val="28"/>
+          <w:szCs w:val="28"/>
+        </w:rPr>
+        <w:t>Enter a new interaction (e.g. ‘came in’) in the system (and maybe useful comments).</w:t>
+      </w:r>
+      <w:proofErr w:type="gramEnd"/>
+    </w:p>
+    <w:p>
+      <w:pPr>
+        <w:rPr>
+          <w:rFonts w:ascii="Times New Roman" w:hAnsi="Times New Roman" w:cs="Times New Roman"/>
+          <w:b/>
+          <w:sz w:val="28"/>
+          <w:szCs w:val="28"/>
+        </w:rPr>
+      </w:pPr>
     </w:p>
     <w:p>
       <w:pPr>
@@ -440,627 +1250,6 @@
           <w:szCs w:val="28"/>
         </w:rPr>
       </w:pPr>
-      <w:r>
-        <w:rPr>
-          <w:rFonts w:ascii="Menlo Regular" w:eastAsia="ＭＳ ゴシック" w:hAnsi="Menlo Regular" w:cs="Menlo Regular"/>
-          <w:color w:val="000000"/>
-          <w:sz w:val="28"/>
-          <w:szCs w:val="28"/>
-        </w:rPr>
-        <w:t>☐</w:t>
-      </w:r>
-      <w:r>
-        <w:rPr>
-          <w:rFonts w:ascii="Times New Roman" w:hAnsi="Times New Roman" w:cs="Times New Roman"/>
-          <w:color w:val="000000"/>
-          <w:sz w:val="28"/>
-          <w:szCs w:val="28"/>
-        </w:rPr>
-        <w:t>Put it on the server!!!</w:t>
-      </w:r>
-    </w:p>
-    <w:p>
-      <w:pPr>
-        <w:ind w:left="720" w:firstLine="720"/>
-        <w:rPr>
-          <w:rFonts w:ascii="Times New Roman" w:hAnsi="Times New Roman" w:cs="Times New Roman"/>
-          <w:color w:val="000000"/>
-          <w:sz w:val="28"/>
-          <w:szCs w:val="28"/>
-        </w:rPr>
-      </w:pPr>
-      <w:r>
-        <w:rPr>
-          <w:rFonts w:ascii="Times New Roman" w:hAnsi="Times New Roman" w:cs="Times New Roman"/>
-          <w:color w:val="000000"/>
-          <w:sz w:val="28"/>
-          <w:szCs w:val="28"/>
-        </w:rPr>
-        <w:t>(</w:t>
-      </w:r>
-      <w:r>
-        <w:rPr>
-          <w:rFonts w:ascii="Times New Roman" w:hAnsi="Times New Roman" w:cs="Times New Roman"/>
-          <w:i/>
-          <w:color w:val="000000"/>
-          <w:sz w:val="28"/>
-          <w:szCs w:val="28"/>
-        </w:rPr>
-        <w:t>Snedeker lab files/</w:t>
-      </w:r>
-      <w:proofErr w:type="spellStart"/>
-      <w:r>
-        <w:rPr>
-          <w:rFonts w:ascii="Times New Roman" w:hAnsi="Times New Roman" w:cs="Times New Roman"/>
-          <w:i/>
-          <w:color w:val="000000"/>
-          <w:sz w:val="28"/>
-          <w:szCs w:val="28"/>
-        </w:rPr>
-        <w:t>Melissa_</w:t>
-      </w:r>
-      <w:r>
-        <w:rPr>
-          <w:rFonts w:ascii="Times New Roman" w:hAnsi="Times New Roman" w:cs="Times New Roman"/>
-          <w:i/>
-          <w:color w:val="000000"/>
-          <w:sz w:val="28"/>
-          <w:szCs w:val="28"/>
-        </w:rPr>
-        <w:t>Kline</w:t>
-      </w:r>
-      <w:proofErr w:type="spellEnd"/>
-      <w:r>
-        <w:rPr>
-          <w:rFonts w:ascii="Times New Roman" w:hAnsi="Times New Roman" w:cs="Times New Roman"/>
-          <w:i/>
-          <w:color w:val="000000"/>
-          <w:sz w:val="28"/>
-          <w:szCs w:val="28"/>
-        </w:rPr>
-        <w:t>/Exp</w:t>
-      </w:r>
-      <w:r>
-        <w:rPr>
-          <w:rFonts w:ascii="Times New Roman" w:hAnsi="Times New Roman" w:cs="Times New Roman"/>
-          <w:i/>
-          <w:color w:val="000000"/>
-          <w:sz w:val="28"/>
-          <w:szCs w:val="28"/>
-        </w:rPr>
-        <w:t>eriment Video/</w:t>
-      </w:r>
-      <w:proofErr w:type="spellStart"/>
-      <w:r>
-        <w:rPr>
-          <w:rFonts w:ascii="Times New Roman" w:hAnsi="Times New Roman" w:cs="Times New Roman"/>
-          <w:i/>
-          <w:color w:val="000000"/>
-          <w:sz w:val="28"/>
-          <w:szCs w:val="28"/>
-        </w:rPr>
-        <w:t>MannerPathPriming</w:t>
-      </w:r>
-      <w:proofErr w:type="spellEnd"/>
-      <w:r>
-        <w:rPr>
-          <w:rFonts w:ascii="Times New Roman" w:hAnsi="Times New Roman" w:cs="Times New Roman"/>
-          <w:color w:val="000000"/>
-          <w:sz w:val="28"/>
-          <w:szCs w:val="28"/>
-        </w:rPr>
-        <w:t>)</w:t>
-      </w:r>
-    </w:p>
-    <w:p>
-      <w:pPr>
-        <w:rPr>
-          <w:rFonts w:ascii="Times New Roman" w:hAnsi="Times New Roman" w:cs="Times New Roman"/>
-          <w:color w:val="000000"/>
-          <w:sz w:val="28"/>
-          <w:szCs w:val="28"/>
-        </w:rPr>
-      </w:pPr>
-    </w:p>
-    <w:p>
-      <w:pPr>
-        <w:rPr>
-          <w:rFonts w:ascii="Times New Roman" w:hAnsi="Times New Roman" w:cs="Times New Roman"/>
-          <w:b/>
-          <w:sz w:val="28"/>
-          <w:szCs w:val="28"/>
-        </w:rPr>
-      </w:pPr>
-      <w:r>
-        <w:rPr>
-          <w:rFonts w:ascii="Menlo Regular" w:eastAsia="ＭＳ ゴシック" w:hAnsi="Menlo Regular" w:cs="Menlo Regular"/>
-          <w:b/>
-          <w:color w:val="000000"/>
-          <w:sz w:val="28"/>
-          <w:szCs w:val="28"/>
-        </w:rPr>
-        <w:t xml:space="preserve">☐ </w:t>
-      </w:r>
-      <w:r>
-        <w:rPr>
-          <w:rFonts w:ascii="Times New Roman" w:hAnsi="Times New Roman" w:cs="Times New Roman"/>
-          <w:b/>
-          <w:sz w:val="28"/>
-          <w:szCs w:val="28"/>
-        </w:rPr>
-        <w:t>Consent Form</w:t>
-      </w:r>
-    </w:p>
-    <w:p>
-      <w:pPr>
-        <w:ind w:firstLine="720"/>
-        <w:rPr>
-          <w:rFonts w:ascii="Times New Roman" w:hAnsi="Times New Roman" w:cs="Times New Roman"/>
-          <w:color w:val="000000"/>
-          <w:sz w:val="28"/>
-          <w:szCs w:val="28"/>
-        </w:rPr>
-      </w:pPr>
-      <w:r>
-        <w:rPr>
-          <w:rFonts w:ascii="Menlo Regular" w:eastAsia="ＭＳ ゴシック" w:hAnsi="Menlo Regular" w:cs="Menlo Regular"/>
-          <w:color w:val="000000"/>
-          <w:sz w:val="28"/>
-          <w:szCs w:val="28"/>
-        </w:rPr>
-        <w:t>☐</w:t>
-      </w:r>
-      <w:r>
-        <w:rPr>
-          <w:rFonts w:ascii="Times New Roman" w:hAnsi="Times New Roman" w:cs="Times New Roman"/>
-          <w:color w:val="000000"/>
-          <w:sz w:val="28"/>
-          <w:szCs w:val="28"/>
-        </w:rPr>
-        <w:t>Sign it!!!</w:t>
-      </w:r>
-    </w:p>
-    <w:p>
-      <w:pPr>
-        <w:ind w:firstLine="720"/>
-        <w:rPr>
-          <w:rFonts w:ascii="Times New Roman" w:hAnsi="Times New Roman" w:cs="Times New Roman"/>
-          <w:color w:val="000000"/>
-          <w:sz w:val="28"/>
-          <w:szCs w:val="28"/>
-        </w:rPr>
-      </w:pPr>
-      <w:r>
-        <w:rPr>
-          <w:rFonts w:ascii="Menlo Regular" w:eastAsia="ＭＳ ゴシック" w:hAnsi="Menlo Regular" w:cs="Menlo Regular"/>
-          <w:color w:val="000000"/>
-          <w:sz w:val="28"/>
-          <w:szCs w:val="28"/>
-        </w:rPr>
-        <w:t>☐</w:t>
-      </w:r>
-      <w:r>
-        <w:rPr>
-          <w:rFonts w:ascii="Times New Roman" w:hAnsi="Times New Roman" w:cs="Times New Roman"/>
-          <w:color w:val="000000"/>
-          <w:sz w:val="28"/>
-          <w:szCs w:val="28"/>
-        </w:rPr>
-        <w:t xml:space="preserve">Put it in the </w:t>
-      </w:r>
-      <w:r>
-        <w:rPr>
-          <w:rFonts w:ascii="Times New Roman" w:hAnsi="Times New Roman" w:cs="Times New Roman"/>
-          <w:color w:val="000000"/>
-          <w:sz w:val="28"/>
-          <w:szCs w:val="28"/>
-        </w:rPr>
-        <w:t xml:space="preserve">coding room shelf </w:t>
-      </w:r>
-      <w:r>
-        <w:rPr>
-          <w:rFonts w:ascii="Times New Roman" w:hAnsi="Times New Roman" w:cs="Times New Roman"/>
-          <w:color w:val="000000"/>
-          <w:sz w:val="28"/>
-          <w:szCs w:val="28"/>
-        </w:rPr>
-        <w:t xml:space="preserve">rack </w:t>
-      </w:r>
-      <w:r>
-        <w:rPr>
-          <w:rFonts w:ascii="Times New Roman" w:hAnsi="Times New Roman" w:cs="Times New Roman"/>
-          <w:color w:val="000000"/>
-          <w:sz w:val="28"/>
-          <w:szCs w:val="28"/>
-        </w:rPr>
-        <w:t>in WJH (</w:t>
-      </w:r>
-      <w:r>
-        <w:rPr>
-          <w:rFonts w:ascii="Times New Roman" w:hAnsi="Times New Roman" w:cs="Times New Roman"/>
-          <w:i/>
-          <w:color w:val="000000"/>
-          <w:sz w:val="28"/>
-          <w:szCs w:val="28"/>
-        </w:rPr>
-        <w:t>yes even if you tested in Shannon</w:t>
-      </w:r>
-      <w:r>
-        <w:rPr>
-          <w:rFonts w:ascii="Times New Roman" w:hAnsi="Times New Roman" w:cs="Times New Roman"/>
-          <w:color w:val="000000"/>
-          <w:sz w:val="28"/>
-          <w:szCs w:val="28"/>
-        </w:rPr>
-        <w:t>)</w:t>
-      </w:r>
-    </w:p>
-    <w:p>
-      <w:pPr>
-        <w:ind w:left="720"/>
-        <w:rPr>
-          <w:rFonts w:ascii="Times New Roman" w:hAnsi="Times New Roman" w:cs="Times New Roman"/>
-          <w:color w:val="000000"/>
-          <w:sz w:val="28"/>
-          <w:szCs w:val="28"/>
-        </w:rPr>
-      </w:pPr>
-      <w:proofErr w:type="gramStart"/>
-      <w:r>
-        <w:rPr>
-          <w:rFonts w:ascii="Menlo Regular" w:eastAsia="ＭＳ ゴシック" w:hAnsi="Menlo Regular" w:cs="Menlo Regular"/>
-          <w:color w:val="000000"/>
-          <w:sz w:val="28"/>
-          <w:szCs w:val="28"/>
-        </w:rPr>
-        <w:t>☐</w:t>
-      </w:r>
-      <w:r>
-        <w:rPr>
-          <w:rFonts w:ascii="Times New Roman" w:hAnsi="Times New Roman" w:cs="Times New Roman"/>
-          <w:color w:val="000000"/>
-          <w:sz w:val="28"/>
-          <w:szCs w:val="28"/>
-        </w:rPr>
-        <w:t xml:space="preserve">Check that there are more </w:t>
-      </w:r>
-      <w:proofErr w:type="spellStart"/>
-      <w:r>
-        <w:rPr>
-          <w:rFonts w:ascii="Times New Roman" w:hAnsi="Times New Roman" w:cs="Times New Roman"/>
-          <w:color w:val="000000"/>
-          <w:sz w:val="28"/>
-          <w:szCs w:val="28"/>
-        </w:rPr>
-        <w:t>paperclipped</w:t>
-      </w:r>
-      <w:proofErr w:type="spellEnd"/>
-      <w:r>
-        <w:rPr>
-          <w:rFonts w:ascii="Times New Roman" w:hAnsi="Times New Roman" w:cs="Times New Roman"/>
-          <w:color w:val="000000"/>
-          <w:sz w:val="28"/>
-          <w:szCs w:val="28"/>
-        </w:rPr>
-        <w:t>, blank consent packets in the folder.</w:t>
-      </w:r>
-      <w:proofErr w:type="gramEnd"/>
-      <w:r>
-        <w:rPr>
-          <w:rFonts w:ascii="Times New Roman" w:hAnsi="Times New Roman" w:cs="Times New Roman"/>
-          <w:color w:val="000000"/>
-          <w:sz w:val="28"/>
-          <w:szCs w:val="28"/>
-        </w:rPr>
-        <w:t xml:space="preserve"> </w:t>
-      </w:r>
-      <w:r>
-        <w:rPr>
-          <w:rFonts w:ascii="Times New Roman" w:hAnsi="Times New Roman" w:cs="Times New Roman"/>
-          <w:color w:val="000000"/>
-          <w:sz w:val="28"/>
-          <w:szCs w:val="28"/>
-        </w:rPr>
-        <w:t>(</w:t>
-      </w:r>
-      <w:r>
-        <w:rPr>
-          <w:rFonts w:ascii="Times New Roman" w:hAnsi="Times New Roman" w:cs="Times New Roman"/>
-          <w:color w:val="000000"/>
-          <w:sz w:val="28"/>
-          <w:szCs w:val="28"/>
-        </w:rPr>
-        <w:t xml:space="preserve">Hot tip, you can reuse </w:t>
-      </w:r>
-      <w:r>
-        <w:rPr>
-          <w:rFonts w:ascii="Times New Roman" w:hAnsi="Times New Roman" w:cs="Times New Roman"/>
-          <w:color w:val="000000"/>
-          <w:sz w:val="28"/>
-          <w:szCs w:val="28"/>
-        </w:rPr>
-        <w:t>any extra sheets from previous forms</w:t>
-      </w:r>
-      <w:r>
-        <w:rPr>
-          <w:rFonts w:ascii="Times New Roman" w:hAnsi="Times New Roman" w:cs="Times New Roman"/>
-          <w:color w:val="000000"/>
-          <w:sz w:val="28"/>
-          <w:szCs w:val="28"/>
-        </w:rPr>
-        <w:t>!</w:t>
-      </w:r>
-      <w:r>
-        <w:rPr>
-          <w:rFonts w:ascii="Times New Roman" w:hAnsi="Times New Roman" w:cs="Times New Roman"/>
-          <w:color w:val="000000"/>
-          <w:sz w:val="28"/>
-          <w:szCs w:val="28"/>
-        </w:rPr>
-        <w:t>)</w:t>
-      </w:r>
-    </w:p>
-    <w:p>
-      <w:pPr>
-        <w:rPr>
-          <w:rFonts w:ascii="Times New Roman" w:hAnsi="Times New Roman" w:cs="Times New Roman"/>
-          <w:sz w:val="28"/>
-          <w:szCs w:val="28"/>
-        </w:rPr>
-      </w:pPr>
-    </w:p>
-    <w:p>
-      <w:pPr>
-        <w:rPr>
-          <w:rFonts w:ascii="Times New Roman" w:hAnsi="Times New Roman" w:cs="Times New Roman"/>
-          <w:b/>
-          <w:sz w:val="28"/>
-          <w:szCs w:val="28"/>
-        </w:rPr>
-      </w:pPr>
-      <w:r>
-        <w:rPr>
-          <w:rFonts w:ascii="Menlo Regular" w:eastAsia="ＭＳ ゴシック" w:hAnsi="Menlo Regular" w:cs="Menlo Regular"/>
-          <w:b/>
-          <w:color w:val="000000"/>
-          <w:sz w:val="28"/>
-          <w:szCs w:val="28"/>
-        </w:rPr>
-        <w:t xml:space="preserve">☐ </w:t>
-      </w:r>
-      <w:r>
-        <w:rPr>
-          <w:rFonts w:ascii="Times New Roman" w:hAnsi="Times New Roman" w:cs="Times New Roman"/>
-          <w:b/>
-          <w:sz w:val="28"/>
-          <w:szCs w:val="28"/>
-        </w:rPr>
-        <w:t>Data Sheets</w:t>
-      </w:r>
-    </w:p>
-    <w:p>
-      <w:pPr>
-        <w:ind w:firstLine="720"/>
-        <w:rPr>
-          <w:rFonts w:ascii="Times New Roman" w:hAnsi="Times New Roman" w:cs="Times New Roman"/>
-          <w:color w:val="000000"/>
-          <w:sz w:val="28"/>
-          <w:szCs w:val="28"/>
-        </w:rPr>
-      </w:pPr>
-      <w:r>
-        <w:rPr>
-          <w:rFonts w:ascii="Menlo Regular" w:eastAsia="ＭＳ ゴシック" w:hAnsi="Menlo Regular" w:cs="Menlo Regular"/>
-          <w:color w:val="000000"/>
-          <w:sz w:val="28"/>
-          <w:szCs w:val="28"/>
-        </w:rPr>
-        <w:t>☐</w:t>
-      </w:r>
-      <w:r>
-        <w:rPr>
-          <w:rFonts w:ascii="Times New Roman" w:hAnsi="Times New Roman" w:cs="Times New Roman"/>
-          <w:color w:val="000000"/>
-          <w:sz w:val="28"/>
-          <w:szCs w:val="28"/>
-        </w:rPr>
-        <w:t xml:space="preserve">Fill out all info in MannerPath_Data.xlsx </w:t>
-      </w:r>
-    </w:p>
-    <w:p>
-      <w:pPr>
-        <w:ind w:firstLine="720"/>
-        <w:rPr>
-          <w:rFonts w:ascii="Times New Roman" w:hAnsi="Times New Roman" w:cs="Times New Roman"/>
-          <w:color w:val="000000"/>
-          <w:sz w:val="28"/>
-          <w:szCs w:val="28"/>
-        </w:rPr>
-      </w:pPr>
-      <w:r>
-        <w:rPr>
-          <w:rFonts w:ascii="Menlo Regular" w:eastAsia="ＭＳ ゴシック" w:hAnsi="Menlo Regular" w:cs="Menlo Regular"/>
-          <w:color w:val="000000"/>
-          <w:sz w:val="28"/>
-          <w:szCs w:val="28"/>
-        </w:rPr>
-        <w:t>☐</w:t>
-      </w:r>
-      <w:r>
-        <w:rPr>
-          <w:rFonts w:ascii="Times New Roman" w:hAnsi="Times New Roman" w:cs="Times New Roman"/>
-          <w:color w:val="000000"/>
-          <w:sz w:val="28"/>
-          <w:szCs w:val="28"/>
-        </w:rPr>
-        <w:t xml:space="preserve">Calculate age in days old and </w:t>
-      </w:r>
-      <w:proofErr w:type="spellStart"/>
-      <w:r>
-        <w:rPr>
-          <w:rFonts w:ascii="Times New Roman" w:hAnsi="Times New Roman" w:cs="Times New Roman"/>
-          <w:color w:val="000000"/>
-          <w:sz w:val="28"/>
-          <w:szCs w:val="28"/>
-        </w:rPr>
-        <w:t>years</w:t>
-      </w:r>
-      <w:proofErr w:type="gramStart"/>
-      <w:r>
-        <w:rPr>
-          <w:rFonts w:ascii="Times New Roman" w:hAnsi="Times New Roman" w:cs="Times New Roman"/>
-          <w:color w:val="000000"/>
-          <w:sz w:val="28"/>
-          <w:szCs w:val="28"/>
-        </w:rPr>
-        <w:t>;months</w:t>
-      </w:r>
-      <w:proofErr w:type="spellEnd"/>
-      <w:proofErr w:type="gramEnd"/>
-      <w:r>
-        <w:rPr>
-          <w:rFonts w:ascii="Times New Roman" w:hAnsi="Times New Roman" w:cs="Times New Roman"/>
-          <w:color w:val="000000"/>
-          <w:sz w:val="28"/>
-          <w:szCs w:val="28"/>
-        </w:rPr>
-        <w:t xml:space="preserve"> </w:t>
-      </w:r>
-    </w:p>
-    <w:p>
-      <w:pPr>
-        <w:ind w:left="720" w:firstLine="720"/>
-        <w:rPr>
-          <w:rFonts w:ascii="Times New Roman" w:hAnsi="Times New Roman" w:cs="Times New Roman"/>
-          <w:i/>
-          <w:color w:val="000000"/>
-          <w:sz w:val="28"/>
-          <w:szCs w:val="28"/>
-        </w:rPr>
-      </w:pPr>
-      <w:r>
-        <w:rPr>
-          <w:rFonts w:ascii="Times New Roman" w:hAnsi="Times New Roman" w:cs="Times New Roman"/>
-          <w:i/>
-          <w:color w:val="000000"/>
-          <w:sz w:val="28"/>
-          <w:szCs w:val="28"/>
-        </w:rPr>
-        <w:t>(http://www.calculator.net/age-calculator.html)</w:t>
-      </w:r>
-    </w:p>
-    <w:p>
-      <w:pPr>
-        <w:ind w:firstLine="720"/>
-        <w:rPr>
-          <w:rFonts w:ascii="Times New Roman" w:hAnsi="Times New Roman" w:cs="Times New Roman"/>
-          <w:color w:val="000000"/>
-          <w:sz w:val="28"/>
-          <w:szCs w:val="28"/>
-        </w:rPr>
-      </w:pPr>
-      <w:r>
-        <w:rPr>
-          <w:rFonts w:ascii="Menlo Regular" w:eastAsia="ＭＳ ゴシック" w:hAnsi="Menlo Regular" w:cs="Menlo Regular"/>
-          <w:color w:val="000000"/>
-          <w:sz w:val="28"/>
-          <w:szCs w:val="28"/>
-        </w:rPr>
-        <w:t>☐</w:t>
-      </w:r>
-      <w:r>
-        <w:rPr>
-          <w:rFonts w:ascii="Times New Roman" w:hAnsi="Times New Roman" w:cs="Times New Roman"/>
-          <w:color w:val="000000"/>
-          <w:sz w:val="28"/>
-          <w:szCs w:val="28"/>
-        </w:rPr>
-        <w:t>Fill out all info in Mann</w:t>
-      </w:r>
-      <w:r>
-        <w:rPr>
-          <w:rFonts w:ascii="Times New Roman" w:hAnsi="Times New Roman" w:cs="Times New Roman"/>
-          <w:color w:val="000000"/>
-          <w:sz w:val="28"/>
-          <w:szCs w:val="28"/>
-        </w:rPr>
-        <w:t>erPath_Data.csv</w:t>
-      </w:r>
-      <w:r>
-        <w:rPr>
-          <w:rFonts w:ascii="Times New Roman" w:hAnsi="Times New Roman" w:cs="Times New Roman"/>
-          <w:color w:val="000000"/>
-          <w:sz w:val="28"/>
-          <w:szCs w:val="28"/>
-        </w:rPr>
-        <w:t xml:space="preserve"> </w:t>
-      </w:r>
-    </w:p>
-    <w:p>
-      <w:pPr>
-        <w:ind w:firstLine="720"/>
-        <w:rPr>
-          <w:rFonts w:ascii="Times New Roman" w:hAnsi="Times New Roman" w:cs="Times New Roman"/>
-          <w:color w:val="000000"/>
-          <w:sz w:val="28"/>
-          <w:szCs w:val="28"/>
-        </w:rPr>
-      </w:pPr>
-      <w:r>
-        <w:rPr>
-          <w:rFonts w:ascii="Menlo Regular" w:eastAsia="ＭＳ ゴシック" w:hAnsi="Menlo Regular" w:cs="Menlo Regular"/>
-          <w:color w:val="000000"/>
-          <w:sz w:val="28"/>
-          <w:szCs w:val="28"/>
-        </w:rPr>
-        <w:t>☐</w:t>
-      </w:r>
-      <w:r>
-        <w:rPr>
-          <w:rFonts w:ascii="Times New Roman" w:hAnsi="Times New Roman" w:cs="Times New Roman"/>
-          <w:color w:val="000000"/>
-          <w:sz w:val="28"/>
-          <w:szCs w:val="28"/>
-        </w:rPr>
-        <w:t>In the Notes column, w</w:t>
-      </w:r>
-      <w:r>
-        <w:rPr>
-          <w:rFonts w:ascii="Times New Roman" w:hAnsi="Times New Roman" w:cs="Times New Roman"/>
-          <w:color w:val="000000"/>
-          <w:sz w:val="28"/>
-          <w:szCs w:val="28"/>
-        </w:rPr>
-        <w:t xml:space="preserve">rite down </w:t>
-      </w:r>
-      <w:r>
-        <w:rPr>
-          <w:rFonts w:ascii="Times New Roman" w:hAnsi="Times New Roman" w:cs="Times New Roman"/>
-          <w:i/>
-          <w:color w:val="000000"/>
-          <w:sz w:val="28"/>
-          <w:szCs w:val="28"/>
-        </w:rPr>
-        <w:t xml:space="preserve">anything </w:t>
-      </w:r>
-      <w:r>
-        <w:rPr>
-          <w:rFonts w:ascii="Times New Roman" w:hAnsi="Times New Roman" w:cs="Times New Roman"/>
-          <w:color w:val="000000"/>
-          <w:sz w:val="28"/>
-          <w:szCs w:val="28"/>
-        </w:rPr>
-        <w:t xml:space="preserve">we might need to know </w:t>
-      </w:r>
-      <w:r>
-        <w:rPr>
-          <w:rFonts w:ascii="Times New Roman" w:hAnsi="Times New Roman" w:cs="Times New Roman"/>
-          <w:color w:val="000000"/>
-          <w:sz w:val="28"/>
-          <w:szCs w:val="28"/>
-        </w:rPr>
-        <w:t>later!!!</w:t>
-      </w:r>
     </w:p>
     <w:p>
       <w:pPr>

</xml_diff>